<commit_message>
Initialize the Vue dev env.
</commit_message>
<xml_diff>
--- a/analyze/ScenarioDescs.docx
+++ b/analyze/ScenarioDescs.docx
@@ -6,8 +6,6 @@
       <w:pPr>
         <w:pStyle w:val="1"/>
       </w:pPr>
-      <w:bookmarkStart w:id="0" w:name="_GoBack"/>
-      <w:bookmarkEnd w:id="0"/>
       <w:r>
         <w:t>用例</w:t>
       </w:r>
@@ -980,7 +978,19 @@
               <w:rPr>
                 <w:rFonts w:hint="eastAsia"/>
               </w:rPr>
-              <w:t>在画板的一个元素上方按下鼠标右键就可以将其选中。</w:t>
+              <w:t>在画板的一个元素上方按下鼠标</w:t>
+            </w:r>
+            <w:r>
+              <w:rPr>
+                <w:rFonts w:hint="eastAsia"/>
+              </w:rPr>
+              <w:t>左</w:t>
+            </w:r>
+            <w:r>
+              <w:rPr>
+                <w:rFonts w:hint="eastAsia"/>
+              </w:rPr>
+              <w:t>键就可以将其选中。</w:t>
             </w:r>
           </w:p>
         </w:tc>
@@ -1923,7 +1933,19 @@
               <w:rPr>
                 <w:rFonts w:hint="eastAsia"/>
               </w:rPr>
-              <w:t>右键点击节点，选择“重命名选项”</w:t>
+              <w:t>右键</w:t>
+            </w:r>
+            <w:r>
+              <w:rPr>
+                <w:rFonts w:hint="eastAsia"/>
+              </w:rPr>
+              <w:t>打开菜单</w:t>
+            </w:r>
+            <w:r>
+              <w:rPr>
+                <w:rFonts w:hint="eastAsia"/>
+              </w:rPr>
+              <w:t>，选择“重命名选项”</w:t>
             </w:r>
           </w:p>
         </w:tc>
@@ -3686,12 +3708,14 @@
               </w:rPr>
               <w:t>”键或者在</w:t>
             </w:r>
+            <w:bookmarkStart w:id="0" w:name="_GoBack"/>
             <w:r>
               <w:rPr>
                 <w:rFonts w:hint="eastAsia"/>
               </w:rPr>
               <w:t>右键</w:t>
             </w:r>
+            <w:bookmarkEnd w:id="0"/>
             <w:r>
               <w:rPr>
                 <w:rFonts w:hint="eastAsia"/>
@@ -10497,7 +10521,7 @@
 </file>
 
 <file path=customXml/itemProps1.xml><?xml version="1.0" encoding="utf-8"?>
-<ds:datastoreItem xmlns:ds="http://schemas.openxmlformats.org/officeDocument/2006/customXml" ds:itemID="{7F5B494F-162A-4570-8B57-1F0FD476ED0E}">
+<ds:datastoreItem xmlns:ds="http://schemas.openxmlformats.org/officeDocument/2006/customXml" ds:itemID="{34AF94B8-20A2-4CD2-A92D-FF2BADF11D76}">
   <ds:schemaRefs>
     <ds:schemaRef ds:uri="http://schemas.openxmlformats.org/officeDocument/2006/bibliography"/>
   </ds:schemaRefs>

</xml_diff>